<commit_message>
structure de l'IA mise en place
</commit_message>
<xml_diff>
--- a/othello.docx
+++ b/othello.docx
@@ -1,30 +1,233 @@
 
 <file path=word/document.xml><?xml version="1.0" encoding="utf-8"?>
-<w:document xmlns:wpc="http://schemas.microsoft.com/office/word/2010/wordprocessingCanvas" xmlns:cx="http://schemas.microsoft.com/office/drawing/2014/chartex" xmlns:cx1="http://schemas.microsoft.com/office/drawing/2015/9/8/chartex" xmlns:cx2="http://schemas.microsoft.com/office/drawing/2015/10/21/chartex" xmlns:mc="http://schemas.openxmlformats.org/markup-compatibility/2006" xmlns:o="urn:schemas-microsoft-com:office:office" xmlns:r="http://schemas.openxmlformats.org/officeDocument/2006/relationships" xmlns:m="http://schemas.openxmlformats.org/officeDocument/2006/math" xmlns:v="urn:schemas-microsoft-com:vml" xmlns:wp14="http://schemas.microsoft.com/office/word/2010/wordprocessingDrawing" xmlns:wp="http://schemas.openxmlformats.org/drawingml/2006/wordprocessingDrawing" xmlns:w10="urn:schemas-microsoft-com:office:word" xmlns:w="http://schemas.openxmlformats.org/wordprocessingml/2006/main" xmlns:w14="http://schemas.microsoft.com/office/word/2010/wordml" xmlns:w15="http://schemas.microsoft.com/office/word/2012/wordml" xmlns:w16se="http://schemas.microsoft.com/office/word/2015/wordml/symex" xmlns:wpg="http://schemas.microsoft.com/office/word/2010/wordprocessingGroup" xmlns:wpi="http://schemas.microsoft.com/office/word/2010/wordprocessingInk" xmlns:wne="http://schemas.microsoft.com/office/word/2006/wordml" xmlns:wps="http://schemas.microsoft.com/office/word/2010/wordprocessingShape" mc:Ignorable="w14 w15 w16se wp14">
+<w:document xmlns:wpc="http://schemas.microsoft.com/office/word/2010/wordprocessingCanvas" xmlns:mc="http://schemas.openxmlformats.org/markup-compatibility/2006" xmlns:o="urn:schemas-microsoft-com:office:office" xmlns:r="http://schemas.openxmlformats.org/officeDocument/2006/relationships" xmlns:m="http://schemas.openxmlformats.org/officeDocument/2006/math" xmlns:v="urn:schemas-microsoft-com:vml" xmlns:wp14="http://schemas.microsoft.com/office/word/2010/wordprocessingDrawing" xmlns:wp="http://schemas.openxmlformats.org/drawingml/2006/wordprocessingDrawing" xmlns:w10="urn:schemas-microsoft-com:office:word" xmlns:w="http://schemas.openxmlformats.org/wordprocessingml/2006/main" xmlns:w14="http://schemas.microsoft.com/office/word/2010/wordml" xmlns:w15="http://schemas.microsoft.com/office/word/2012/wordml" xmlns:wpg="http://schemas.microsoft.com/office/word/2010/wordprocessingGroup" xmlns:wpi="http://schemas.microsoft.com/office/word/2010/wordprocessingInk" xmlns:wne="http://schemas.microsoft.com/office/word/2006/wordml" xmlns:wps="http://schemas.microsoft.com/office/word/2010/wordprocessingShape" mc:Ignorable="w14 w15 wp14">
   <w:body>
     <w:p>
+      <w:pPr>
+        <w:pStyle w:val="Titre"/>
+      </w:pPr>
+      <w:r>
+        <w:t>Othello – C#</w:t>
+      </w:r>
+    </w:p>
+    <w:p>
+      <w:pPr>
+        <w:pStyle w:val="Titre1"/>
+      </w:pPr>
+      <w:r>
+        <w:t>Baumgartner – Vaucher</w:t>
+      </w:r>
+    </w:p>
+    <w:p>
+      <w:r>
+        <w:t>Cette application perm</w:t>
+      </w:r>
+      <w:r>
+        <w:t xml:space="preserve">et de jouer au jeu Othello </w:t>
+      </w:r>
+      <w:r>
+        <w:t>à</w:t>
+      </w:r>
+      <w:r>
+        <w:t xml:space="preserve"> 2.</w:t>
+      </w:r>
+      <w:r>
+        <w:t xml:space="preserve"> </w:t>
+      </w:r>
+    </w:p>
+    <w:p>
+      <w:r>
+        <w:rPr>
+          <w:noProof/>
+          <w:lang w:eastAsia="fr-CH"/>
+        </w:rPr>
+        <w:drawing>
+          <wp:inline distT="0" distB="0" distL="0" distR="0">
+            <wp:extent cx="5760720" cy="4155501"/>
+            <wp:effectExtent l="0" t="0" r="0" b="0"/>
+            <wp:docPr id="2" name="Image 2" descr="C:\Users\joel\AppData\Roaming\Skype\xere3.1\media_messaging\media_cache_v3\^94F40AB7D40F1B3A23A496722F4F43C4A2E4C9FBC729275DC5^pimgpsh_fullsize_distr.png"/>
+            <wp:cNvGraphicFramePr>
+              <a:graphicFrameLocks xmlns:a="http://schemas.openxmlformats.org/drawingml/2006/main" noChangeAspect="1"/>
+            </wp:cNvGraphicFramePr>
+            <a:graphic xmlns:a="http://schemas.openxmlformats.org/drawingml/2006/main">
+              <a:graphicData uri="http://schemas.openxmlformats.org/drawingml/2006/picture">
+                <pic:pic xmlns:pic="http://schemas.openxmlformats.org/drawingml/2006/picture">
+                  <pic:nvPicPr>
+                    <pic:cNvPr id="0" name="Picture 1" descr="C:\Users\joel\AppData\Roaming\Skype\xere3.1\media_messaging\media_cache_v3\^94F40AB7D40F1B3A23A496722F4F43C4A2E4C9FBC729275DC5^pimgpsh_fullsize_distr.png"/>
+                    <pic:cNvPicPr>
+                      <a:picLocks noChangeAspect="1" noChangeArrowheads="1"/>
+                    </pic:cNvPicPr>
+                  </pic:nvPicPr>
+                  <pic:blipFill>
+                    <a:blip r:embed="rId5">
+                      <a:extLst>
+                        <a:ext uri="{28A0092B-C50C-407E-A947-70E740481C1C}">
+                          <a14:useLocalDpi xmlns:a14="http://schemas.microsoft.com/office/drawing/2010/main" val="0"/>
+                        </a:ext>
+                      </a:extLst>
+                    </a:blip>
+                    <a:srcRect/>
+                    <a:stretch>
+                      <a:fillRect/>
+                    </a:stretch>
+                  </pic:blipFill>
+                  <pic:spPr bwMode="auto">
+                    <a:xfrm>
+                      <a:off x="0" y="0"/>
+                      <a:ext cx="5760720" cy="4155501"/>
+                    </a:xfrm>
+                    <a:prstGeom prst="rect">
+                      <a:avLst/>
+                    </a:prstGeom>
+                    <a:noFill/>
+                    <a:ln>
+                      <a:noFill/>
+                    </a:ln>
+                  </pic:spPr>
+                </pic:pic>
+              </a:graphicData>
+            </a:graphic>
+          </wp:inline>
+        </w:drawing>
+      </w:r>
+    </w:p>
+    <w:p>
+      <w:r>
+        <w:t>Au tour de chaque joueur, les cases jouables sont mises en évidence</w:t>
+      </w:r>
+      <w:r>
+        <w:t xml:space="preserve"> en </w:t>
+      </w:r>
+      <w:r>
+        <w:rPr>
+          <w:b/>
+          <w:color w:val="66FF33"/>
+          <w:highlight w:val="darkGreen"/>
+        </w:rPr>
+        <w:t>-v</w:t>
+      </w:r>
+      <w:r>
+        <w:rPr>
+          <w:b/>
+          <w:color w:val="66FF33"/>
+          <w:highlight w:val="darkGreen"/>
+        </w:rPr>
+        <w:t>ert clai</w:t>
+      </w:r>
+      <w:r>
+        <w:rPr>
+          <w:b/>
+          <w:color w:val="66FF33"/>
+          <w:highlight w:val="darkGreen"/>
+        </w:rPr>
+        <w:t>r-</w:t>
+      </w:r>
+      <w:r>
+        <w:t xml:space="preserve"> </w:t>
+      </w:r>
+      <w:r>
+        <w:t>ce qui permet de trouvé plus rapidement quel</w:t>
+      </w:r>
+      <w:r>
+        <w:t>s</w:t>
+      </w:r>
+      <w:r>
+        <w:t xml:space="preserve"> coup</w:t>
+      </w:r>
+      <w:r>
+        <w:t>s</w:t>
+      </w:r>
+      <w:r>
+        <w:t xml:space="preserve"> joué</w:t>
+      </w:r>
+      <w:r>
+        <w:t>s</w:t>
+      </w:r>
+      <w:r>
+        <w:t>.</w:t>
+      </w:r>
+    </w:p>
+    <w:p>
+      <w:r>
+        <w:t>P</w:t>
+      </w:r>
+      <w:r>
+        <w:t>our savoir qui est en tête</w:t>
+      </w:r>
+      <w:r>
+        <w:t xml:space="preserve"> </w:t>
+      </w:r>
+      <w:r>
+        <w:t>d’un simple coup d’œil</w:t>
+      </w:r>
+      <w:r>
+        <w:t>,</w:t>
+      </w:r>
+      <w:r>
+        <w:t xml:space="preserve"> l</w:t>
+      </w:r>
+      <w:r>
+        <w:t>e score</w:t>
+      </w:r>
+      <w:r>
+        <w:t xml:space="preserve"> sur la droite</w:t>
+      </w:r>
+      <w:r>
+        <w:t xml:space="preserve"> est affiché en permanence</w:t>
+      </w:r>
+      <w:r>
+        <w:t xml:space="preserve"> grâce au databinding avec la méthode de l’interface </w:t>
+      </w:r>
+      <w:r>
+        <w:t xml:space="preserve">IPlayable </w:t>
+      </w:r>
+      <w:r>
+        <w:t>getWhite/BlackScore</w:t>
+      </w:r>
+      <w:r>
+        <w:t>. U</w:t>
+      </w:r>
+      <w:r>
+        <w:t>n timer</w:t>
+      </w:r>
+      <w:r>
+        <w:t xml:space="preserve"> également liée en databinding indique</w:t>
+      </w:r>
+      <w:r>
+        <w:t xml:space="preserve"> le temps passé à réfléc</w:t>
+      </w:r>
+      <w:r>
+        <w:t>hir de chaque joueur, cela permet par exemple de réaliser</w:t>
+      </w:r>
+      <w:r>
+        <w:t xml:space="preserve"> des parties avec un </w:t>
+      </w:r>
+      <w:r>
+        <w:t>temps limité.</w:t>
+      </w:r>
+    </w:p>
+    <w:p>
+      <w:r>
+        <w:t xml:space="preserve">La fenêtre peut être </w:t>
+      </w:r>
+      <w:r>
+        <w:t>redimensionnée</w:t>
+      </w:r>
+      <w:r>
+        <w:t xml:space="preserve"> au-delà de 800x600 en gardant une interface cohérente.</w:t>
+      </w:r>
+    </w:p>
+    <w:p>
+      <w:r>
+        <w:t>Une partie peut être enregistrée et reprise à tout moment.</w:t>
+      </w:r>
+    </w:p>
+    <w:p>
+      <w:r>
+        <w:t>La partie se termine quand plus aucun coup jouable n’est disponible pour les deux joueurs</w:t>
+      </w:r>
       <w:bookmarkStart w:id="0" w:name="_GoBack"/>
       <w:bookmarkEnd w:id="0"/>
-      <w:r>
-        <w:t>Cette application permet de jouer au jeu Othello a 2. Au tour de chaque joueur, les cases jouables sont mises en évidence</w:t>
-      </w:r>
-      <w:r>
-        <w:t xml:space="preserve"> ce qui permet de réfléchir plus rapidement à quel coup est le meilleur</w:t>
-      </w:r>
-      <w:r>
-        <w:t xml:space="preserve">. Le score est affiché en permanence pour </w:t>
-      </w:r>
-      <w:r>
-        <w:t xml:space="preserve">savoir d’un simple coup d’œil qui est en tête. Un </w:t>
-      </w:r>
-      <w:proofErr w:type="spellStart"/>
-      <w:r>
-        <w:t>timer</w:t>
-      </w:r>
-      <w:proofErr w:type="spellEnd"/>
-      <w:r>
-        <w:t xml:space="preserve"> indiquant le temps passé à réfléchir de chaque joueur est affiché si vous voulez faire des parties avec un temps limité.  Le jeu d’adaptera à toute résolution supérieure ou égale à 800x600. Une partie peut être enregistrée et reprise à tout moment.</w:t>
-      </w:r>
     </w:p>
     <w:sectPr>
       <w:pgSz w:w="11906" w:h="16838"/>
@@ -37,7 +240,7 @@
 </file>
 
 <file path=word/numbering.xml><?xml version="1.0" encoding="utf-8"?>
-<w:numbering xmlns:wpc="http://schemas.microsoft.com/office/word/2010/wordprocessingCanvas" xmlns:cx="http://schemas.microsoft.com/office/drawing/2014/chartex" xmlns:cx1="http://schemas.microsoft.com/office/drawing/2015/9/8/chartex" xmlns:cx2="http://schemas.microsoft.com/office/drawing/2015/10/21/chartex" xmlns:mc="http://schemas.openxmlformats.org/markup-compatibility/2006" xmlns:o="urn:schemas-microsoft-com:office:office" xmlns:r="http://schemas.openxmlformats.org/officeDocument/2006/relationships" xmlns:m="http://schemas.openxmlformats.org/officeDocument/2006/math" xmlns:v="urn:schemas-microsoft-com:vml" xmlns:wp14="http://schemas.microsoft.com/office/word/2010/wordprocessingDrawing" xmlns:wp="http://schemas.openxmlformats.org/drawingml/2006/wordprocessingDrawing" xmlns:w10="urn:schemas-microsoft-com:office:word" xmlns:w="http://schemas.openxmlformats.org/wordprocessingml/2006/main" xmlns:w14="http://schemas.microsoft.com/office/word/2010/wordml" xmlns:w15="http://schemas.microsoft.com/office/word/2012/wordml" xmlns:w16se="http://schemas.microsoft.com/office/word/2015/wordml/symex" xmlns:wpg="http://schemas.microsoft.com/office/word/2010/wordprocessingGroup" xmlns:wpi="http://schemas.microsoft.com/office/word/2010/wordprocessingInk" xmlns:wne="http://schemas.microsoft.com/office/word/2006/wordml" xmlns:wps="http://schemas.microsoft.com/office/word/2010/wordprocessingShape" mc:Ignorable="w14 w15 w16se wp14">
+<w:numbering xmlns:wpc="http://schemas.microsoft.com/office/word/2010/wordprocessingCanvas" xmlns:mc="http://schemas.openxmlformats.org/markup-compatibility/2006" xmlns:o="urn:schemas-microsoft-com:office:office" xmlns:r="http://schemas.openxmlformats.org/officeDocument/2006/relationships" xmlns:m="http://schemas.openxmlformats.org/officeDocument/2006/math" xmlns:v="urn:schemas-microsoft-com:vml" xmlns:wp14="http://schemas.microsoft.com/office/word/2010/wordprocessingDrawing" xmlns:wp="http://schemas.openxmlformats.org/drawingml/2006/wordprocessingDrawing" xmlns:w10="urn:schemas-microsoft-com:office:word" xmlns:w="http://schemas.openxmlformats.org/wordprocessingml/2006/main" xmlns:w14="http://schemas.microsoft.com/office/word/2010/wordml" xmlns:w15="http://schemas.microsoft.com/office/word/2012/wordml" xmlns:wpg="http://schemas.microsoft.com/office/word/2010/wordprocessingGroup" xmlns:wpi="http://schemas.microsoft.com/office/word/2010/wordprocessingInk" xmlns:wne="http://schemas.microsoft.com/office/word/2006/wordml" xmlns:wps="http://schemas.microsoft.com/office/word/2010/wordprocessingShape" mc:Ignorable="w14 w15 wp14">
   <w:abstractNum w:abstractNumId="0" w15:restartNumberingAfterBreak="0">
     <w:nsid w:val="63F16BF8"/>
     <w:multiLevelType w:val="hybridMultilevel"/>
@@ -157,7 +360,7 @@
 </file>
 
 <file path=word/styles.xml><?xml version="1.0" encoding="utf-8"?>
-<w:styles xmlns:mc="http://schemas.openxmlformats.org/markup-compatibility/2006" xmlns:r="http://schemas.openxmlformats.org/officeDocument/2006/relationships" xmlns:w="http://schemas.openxmlformats.org/wordprocessingml/2006/main" xmlns:w14="http://schemas.microsoft.com/office/word/2010/wordml" xmlns:w15="http://schemas.microsoft.com/office/word/2012/wordml" xmlns:w16se="http://schemas.microsoft.com/office/word/2015/wordml/symex" mc:Ignorable="w14 w15 w16se">
+<w:styles xmlns:mc="http://schemas.openxmlformats.org/markup-compatibility/2006" xmlns:r="http://schemas.openxmlformats.org/officeDocument/2006/relationships" xmlns:w="http://schemas.openxmlformats.org/wordprocessingml/2006/main" xmlns:w14="http://schemas.microsoft.com/office/word/2010/wordml" xmlns:w15="http://schemas.microsoft.com/office/word/2012/wordml" mc:Ignorable="w14 w15">
   <w:docDefaults>
     <w:rPrDefault>
       <w:rPr>
@@ -173,7 +376,7 @@
       </w:pPr>
     </w:pPrDefault>
   </w:docDefaults>
-  <w:latentStyles w:defLockedState="0" w:defUIPriority="99" w:defSemiHidden="0" w:defUnhideWhenUsed="0" w:defQFormat="0" w:count="372">
+  <w:latentStyles w:defLockedState="0" w:defUIPriority="99" w:defSemiHidden="0" w:defUnhideWhenUsed="0" w:defQFormat="0" w:count="371">
     <w:lsdException w:name="Normal" w:uiPriority="0" w:qFormat="1"/>
     <w:lsdException w:name="heading 1" w:uiPriority="9" w:qFormat="1"/>
     <w:lsdException w:name="heading 2" w:semiHidden="1" w:uiPriority="9" w:unhideWhenUsed="1" w:qFormat="1"/>
@@ -279,6 +482,7 @@
     <w:lsdException w:name="HTML Sample" w:semiHidden="1" w:unhideWhenUsed="1"/>
     <w:lsdException w:name="HTML Typewriter" w:semiHidden="1" w:unhideWhenUsed="1"/>
     <w:lsdException w:name="HTML Variable" w:semiHidden="1" w:unhideWhenUsed="1"/>
+    <w:lsdException w:name="Normal Table" w:semiHidden="1" w:unhideWhenUsed="1"/>
     <w:lsdException w:name="annotation subject" w:semiHidden="1" w:unhideWhenUsed="1"/>
     <w:lsdException w:name="No List" w:semiHidden="1" w:unhideWhenUsed="1"/>
     <w:lsdException w:name="Outline List 1" w:semiHidden="1" w:unhideWhenUsed="1"/>
@@ -325,8 +529,10 @@
     <w:lsdException w:name="Table Subtle 2" w:semiHidden="1" w:unhideWhenUsed="1"/>
     <w:lsdException w:name="Table Web 1" w:semiHidden="1" w:unhideWhenUsed="1"/>
     <w:lsdException w:name="Table Web 2" w:semiHidden="1" w:unhideWhenUsed="1"/>
+    <w:lsdException w:name="Table Web 3" w:semiHidden="1" w:unhideWhenUsed="1"/>
     <w:lsdException w:name="Balloon Text" w:semiHidden="1" w:unhideWhenUsed="1"/>
     <w:lsdException w:name="Table Grid" w:uiPriority="39"/>
+    <w:lsdException w:name="Table Theme" w:semiHidden="1" w:unhideWhenUsed="1"/>
     <w:lsdException w:name="Placeholder Text" w:semiHidden="1"/>
     <w:lsdException w:name="No Spacing" w:uiPriority="1" w:qFormat="1"/>
     <w:lsdException w:name="Light Shading" w:uiPriority="60"/>
@@ -542,11 +748,31 @@
     <w:lsdException w:name="List Table 5 Dark Accent 6" w:uiPriority="50"/>
     <w:lsdException w:name="List Table 6 Colorful Accent 6" w:uiPriority="51"/>
     <w:lsdException w:name="List Table 7 Colorful Accent 6" w:uiPriority="52"/>
-    <w:lsdException w:name="Mention" w:semiHidden="1" w:unhideWhenUsed="1"/>
   </w:latentStyles>
   <w:style w:type="paragraph" w:default="1" w:styleId="Normal">
     <w:name w:val="Normal"/>
     <w:qFormat/>
+  </w:style>
+  <w:style w:type="paragraph" w:styleId="Titre1">
+    <w:name w:val="heading 1"/>
+    <w:basedOn w:val="Normal"/>
+    <w:next w:val="Normal"/>
+    <w:link w:val="Titre1Car"/>
+    <w:uiPriority w:val="9"/>
+    <w:qFormat/>
+    <w:rsid w:val="002510F4"/>
+    <w:pPr>
+      <w:keepNext/>
+      <w:keepLines/>
+      <w:spacing w:before="240" w:after="0"/>
+      <w:outlineLvl w:val="0"/>
+    </w:pPr>
+    <w:rPr>
+      <w:rFonts w:asciiTheme="majorHAnsi" w:eastAsiaTheme="majorEastAsia" w:hAnsiTheme="majorHAnsi" w:cstheme="majorBidi"/>
+      <w:color w:val="2E74B5" w:themeColor="accent1" w:themeShade="BF"/>
+      <w:sz w:val="32"/>
+      <w:szCs w:val="32"/>
+    </w:rPr>
   </w:style>
   <w:style w:type="character" w:default="1" w:styleId="Policepardfaut">
     <w:name w:val="Default Paragraph Font"/>
@@ -590,6 +816,53 @@
     <w:rPr>
       <w:sz w:val="20"/>
       <w:szCs w:val="20"/>
+    </w:rPr>
+  </w:style>
+  <w:style w:type="paragraph" w:styleId="Titre">
+    <w:name w:val="Title"/>
+    <w:basedOn w:val="Normal"/>
+    <w:next w:val="Normal"/>
+    <w:link w:val="TitreCar"/>
+    <w:uiPriority w:val="10"/>
+    <w:qFormat/>
+    <w:rsid w:val="002510F4"/>
+    <w:pPr>
+      <w:spacing w:after="0" w:line="240" w:lineRule="auto"/>
+      <w:contextualSpacing/>
+    </w:pPr>
+    <w:rPr>
+      <w:rFonts w:asciiTheme="majorHAnsi" w:eastAsiaTheme="majorEastAsia" w:hAnsiTheme="majorHAnsi" w:cstheme="majorBidi"/>
+      <w:spacing w:val="-10"/>
+      <w:kern w:val="28"/>
+      <w:sz w:val="56"/>
+      <w:szCs w:val="56"/>
+    </w:rPr>
+  </w:style>
+  <w:style w:type="character" w:customStyle="1" w:styleId="TitreCar">
+    <w:name w:val="Titre Car"/>
+    <w:basedOn w:val="Policepardfaut"/>
+    <w:link w:val="Titre"/>
+    <w:uiPriority w:val="10"/>
+    <w:rsid w:val="002510F4"/>
+    <w:rPr>
+      <w:rFonts w:asciiTheme="majorHAnsi" w:eastAsiaTheme="majorEastAsia" w:hAnsiTheme="majorHAnsi" w:cstheme="majorBidi"/>
+      <w:spacing w:val="-10"/>
+      <w:kern w:val="28"/>
+      <w:sz w:val="56"/>
+      <w:szCs w:val="56"/>
+    </w:rPr>
+  </w:style>
+  <w:style w:type="character" w:customStyle="1" w:styleId="Titre1Car">
+    <w:name w:val="Titre 1 Car"/>
+    <w:basedOn w:val="Policepardfaut"/>
+    <w:link w:val="Titre1"/>
+    <w:uiPriority w:val="9"/>
+    <w:rsid w:val="002510F4"/>
+    <w:rPr>
+      <w:rFonts w:asciiTheme="majorHAnsi" w:eastAsiaTheme="majorEastAsia" w:hAnsiTheme="majorHAnsi" w:cstheme="majorBidi"/>
+      <w:color w:val="2E74B5" w:themeColor="accent1" w:themeShade="BF"/>
+      <w:sz w:val="32"/>
+      <w:szCs w:val="32"/>
     </w:rPr>
   </w:style>
 </w:styles>

</xml_diff>